<commit_message>
ajout cahier des charges "easy task"
</commit_message>
<xml_diff>
--- a/Documentation/cahier des charges - easy cook.docx
+++ b/Documentation/cahier des charges - easy cook.docx
@@ -201,8 +201,36 @@
                         <w:sz w:val="28"/>
                         <w:szCs w:val="28"/>
                       </w:rPr>
-                      <w:t>Alexandre Normand – Erwan Fouillet – Marko Bosnjakovic</w:t>
+                      <w:t xml:space="preserve">Alexandre Normand – Erwan </w:t>
                     </w:r>
+                    <w:proofErr w:type="spellStart"/>
+                    <w:r>
+                      <w:rPr>
+                        <w:color w:val="5B9BD5" w:themeColor="accent1"/>
+                        <w:sz w:val="28"/>
+                        <w:szCs w:val="28"/>
+                      </w:rPr>
+                      <w:t>Fouillet</w:t>
+                    </w:r>
+                    <w:proofErr w:type="spellEnd"/>
+                    <w:r>
+                      <w:rPr>
+                        <w:color w:val="5B9BD5" w:themeColor="accent1"/>
+                        <w:sz w:val="28"/>
+                        <w:szCs w:val="28"/>
+                      </w:rPr>
+                      <w:t xml:space="preserve"> – Marko </w:t>
+                    </w:r>
+                    <w:proofErr w:type="spellStart"/>
+                    <w:r>
+                      <w:rPr>
+                        <w:color w:val="5B9BD5" w:themeColor="accent1"/>
+                        <w:sz w:val="28"/>
+                        <w:szCs w:val="28"/>
+                      </w:rPr>
+                      <w:t>Bosnjakovic</w:t>
+                    </w:r>
+                    <w:proofErr w:type="spellEnd"/>
                   </w:p>
                 </w:sdtContent>
               </w:sdt>
@@ -358,22 +386,13 @@
             </w:rPr>
             <w:fldChar w:fldCharType="separate"/>
           </w:r>
-          <w:hyperlink w:anchor="_Toc476044825" w:history="1">
+          <w:hyperlink w:anchor="_Toc476905509" w:history="1">
             <w:r>
               <w:rPr>
                 <w:rStyle w:val="Lienhypertexte"/>
                 <w:noProof/>
-                <w:sz w:val="24"/>
-                <w:szCs w:val="24"/>
-              </w:rPr>
-              <w:t>Contexte</w:t>
-            </w:r>
-            <w:r>
-              <w:rPr>
-                <w:rStyle w:val="Lienhypertexte"/>
-                <w:noProof/>
-              </w:rPr>
-              <w:t xml:space="preserve"> de la Maison des Ligues :</w:t>
+              </w:rPr>
+              <w:t>Contexte de la Maison des Ligues :</w:t>
             </w:r>
             <w:r>
               <w:rPr>
@@ -394,7 +413,7 @@
                 <w:noProof/>
                 <w:webHidden/>
               </w:rPr>
-              <w:instrText xml:space="preserve"> PAGEREF _Toc476044825 \h </w:instrText>
+              <w:instrText xml:space="preserve"> PAGEREF _Toc476905509 \h </w:instrText>
             </w:r>
             <w:r>
               <w:rPr>
@@ -437,13 +456,13 @@
               <w:noProof/>
             </w:rPr>
           </w:pPr>
-          <w:hyperlink w:anchor="_Toc476044826" w:history="1">
+          <w:hyperlink w:anchor="_Toc476905510" w:history="1">
             <w:r>
               <w:rPr>
                 <w:rStyle w:val="Lienhypertexte"/>
                 <w:noProof/>
               </w:rPr>
-              <w:t>Description du site de la Maison des Ligues :</w:t>
+              <w:t>Contexte du projet « Easy Cook »</w:t>
             </w:r>
             <w:r>
               <w:rPr>
@@ -464,7 +483,7 @@
                 <w:noProof/>
                 <w:webHidden/>
               </w:rPr>
-              <w:instrText xml:space="preserve"> PAGEREF _Toc476044826 \h </w:instrText>
+              <w:instrText xml:space="preserve"> PAGEREF _Toc476905510 \h </w:instrText>
             </w:r>
             <w:r>
               <w:rPr>
@@ -507,12 +526,82 @@
               <w:noProof/>
             </w:rPr>
           </w:pPr>
-          <w:hyperlink w:anchor="_Toc476044827" w:history="1">
+          <w:hyperlink w:anchor="_Toc476905511" w:history="1">
             <w:r>
               <w:rPr>
                 <w:rStyle w:val="Lienhypertexte"/>
                 <w:noProof/>
               </w:rPr>
+              <w:t>Description du site de la Maison des Ligues :</w:t>
+            </w:r>
+            <w:r>
+              <w:rPr>
+                <w:noProof/>
+                <w:webHidden/>
+              </w:rPr>
+              <w:tab/>
+            </w:r>
+            <w:r>
+              <w:rPr>
+                <w:noProof/>
+                <w:webHidden/>
+              </w:rPr>
+              <w:fldChar w:fldCharType="begin"/>
+            </w:r>
+            <w:r>
+              <w:rPr>
+                <w:noProof/>
+                <w:webHidden/>
+              </w:rPr>
+              <w:instrText xml:space="preserve"> PAGEREF _Toc476905511 \h </w:instrText>
+            </w:r>
+            <w:r>
+              <w:rPr>
+                <w:noProof/>
+                <w:webHidden/>
+              </w:rPr>
+            </w:r>
+            <w:r>
+              <w:rPr>
+                <w:noProof/>
+                <w:webHidden/>
+              </w:rPr>
+              <w:fldChar w:fldCharType="separate"/>
+            </w:r>
+            <w:r>
+              <w:rPr>
+                <w:noProof/>
+                <w:webHidden/>
+              </w:rPr>
+              <w:t>2</w:t>
+            </w:r>
+            <w:r>
+              <w:rPr>
+                <w:noProof/>
+                <w:webHidden/>
+              </w:rPr>
+              <w:fldChar w:fldCharType="end"/>
+            </w:r>
+          </w:hyperlink>
+        </w:p>
+        <w:p/>
+        <w:p>
+          <w:pPr>
+            <w:pStyle w:val="TM1"/>
+            <w:tabs>
+              <w:tab w:val="right" w:leader="dot" w:pos="9060"/>
+            </w:tabs>
+            <w:rPr>
+              <w:rStyle w:val="Lienhypertexte"/>
+              <w:noProof/>
+            </w:rPr>
+          </w:pPr>
+          <w:hyperlink w:anchor="_Toc476905512" w:history="1">
+            <w:r>
+              <w:rPr>
+                <w:rStyle w:val="Lienhypertexte"/>
+                <w:noProof/>
+              </w:rPr>
               <w:t>Objectifs :</w:t>
             </w:r>
             <w:r>
@@ -534,7 +623,7 @@
                 <w:noProof/>
                 <w:webHidden/>
               </w:rPr>
-              <w:instrText xml:space="preserve"> PAGEREF _Toc476044827 \h </w:instrText>
+              <w:instrText xml:space="preserve"> PAGEREF _Toc476905512 \h </w:instrText>
             </w:r>
             <w:r>
               <w:rPr>
@@ -578,7 +667,7 @@
               <w:lang w:eastAsia="fr-FR"/>
             </w:rPr>
           </w:pPr>
-          <w:hyperlink w:anchor="_Toc476044828" w:history="1">
+          <w:hyperlink w:anchor="_Toc476905513" w:history="1">
             <w:r>
               <w:rPr>
                 <w:rStyle w:val="Lienhypertexte"/>
@@ -605,7 +694,7 @@
                 <w:noProof/>
                 <w:webHidden/>
               </w:rPr>
-              <w:instrText xml:space="preserve"> PAGEREF _Toc476044828 \h </w:instrText>
+              <w:instrText xml:space="preserve"> PAGEREF _Toc476905513 \h </w:instrText>
             </w:r>
             <w:r>
               <w:rPr>
@@ -648,7 +737,7 @@
               <w:lang w:eastAsia="fr-FR"/>
             </w:rPr>
           </w:pPr>
-          <w:hyperlink w:anchor="_Toc476044829" w:history="1">
+          <w:hyperlink w:anchor="_Toc476905514" w:history="1">
             <w:r>
               <w:rPr>
                 <w:rStyle w:val="Lienhypertexte"/>
@@ -675,7 +764,7 @@
                 <w:noProof/>
                 <w:webHidden/>
               </w:rPr>
-              <w:instrText xml:space="preserve"> PAGEREF _Toc476044829 \h </w:instrText>
+              <w:instrText xml:space="preserve"> PAGEREF _Toc476905514 \h </w:instrText>
             </w:r>
             <w:r>
               <w:rPr>
@@ -718,7 +807,7 @@
               <w:lang w:eastAsia="fr-FR"/>
             </w:rPr>
           </w:pPr>
-          <w:hyperlink w:anchor="_Toc476044830" w:history="1">
+          <w:hyperlink w:anchor="_Toc476905515" w:history="1">
             <w:r>
               <w:rPr>
                 <w:rStyle w:val="Lienhypertexte"/>
@@ -745,7 +834,7 @@
                 <w:noProof/>
                 <w:webHidden/>
               </w:rPr>
-              <w:instrText xml:space="preserve"> PAGEREF _Toc476044830 \h </w:instrText>
+              <w:instrText xml:space="preserve"> PAGEREF _Toc476905515 \h </w:instrText>
             </w:r>
             <w:r>
               <w:rPr>
@@ -788,7 +877,7 @@
               <w:lang w:eastAsia="fr-FR"/>
             </w:rPr>
           </w:pPr>
-          <w:hyperlink w:anchor="_Toc476044831" w:history="1">
+          <w:hyperlink w:anchor="_Toc476905516" w:history="1">
             <w:r>
               <w:rPr>
                 <w:rStyle w:val="Lienhypertexte"/>
@@ -815,7 +904,7 @@
                 <w:noProof/>
                 <w:webHidden/>
               </w:rPr>
-              <w:instrText xml:space="preserve"> PAGEREF _Toc476044831 \h </w:instrText>
+              <w:instrText xml:space="preserve"> PAGEREF _Toc476905516 \h </w:instrText>
             </w:r>
             <w:r>
               <w:rPr>
@@ -857,7 +946,7 @@
               <w:noProof/>
             </w:rPr>
           </w:pPr>
-          <w:hyperlink w:anchor="_Toc476044832" w:history="1">
+          <w:hyperlink w:anchor="_Toc476905517" w:history="1">
             <w:r>
               <w:rPr>
                 <w:rStyle w:val="Lienhypertexte"/>
@@ -884,7 +973,7 @@
                 <w:noProof/>
                 <w:webHidden/>
               </w:rPr>
-              <w:instrText xml:space="preserve"> PAGEREF _Toc476044832 \h </w:instrText>
+              <w:instrText xml:space="preserve"> PAGEREF _Toc476905517 \h </w:instrText>
             </w:r>
             <w:r>
               <w:rPr>
@@ -927,7 +1016,7 @@
               <w:noProof/>
             </w:rPr>
           </w:pPr>
-          <w:hyperlink w:anchor="_Toc476044833" w:history="1">
+          <w:hyperlink w:anchor="_Toc476905518" w:history="1">
             <w:r>
               <w:rPr>
                 <w:rStyle w:val="Lienhypertexte"/>
@@ -954,7 +1043,7 @@
                 <w:noProof/>
                 <w:webHidden/>
               </w:rPr>
-              <w:instrText xml:space="preserve"> PAGEREF _Toc476044833 \h </w:instrText>
+              <w:instrText xml:space="preserve"> PAGEREF _Toc476905518 \h </w:instrText>
             </w:r>
             <w:r>
               <w:rPr>
@@ -998,7 +1087,7 @@
               <w:lang w:eastAsia="fr-FR"/>
             </w:rPr>
           </w:pPr>
-          <w:hyperlink w:anchor="_Toc476044834" w:history="1">
+          <w:hyperlink w:anchor="_Toc476905519" w:history="1">
             <w:r>
               <w:rPr>
                 <w:rStyle w:val="Lienhypertexte"/>
@@ -1025,7 +1114,7 @@
                 <w:noProof/>
                 <w:webHidden/>
               </w:rPr>
-              <w:instrText xml:space="preserve"> PAGEREF _Toc476044834 \h </w:instrText>
+              <w:instrText xml:space="preserve"> PAGEREF _Toc476905519 \h </w:instrText>
             </w:r>
             <w:r>
               <w:rPr>
@@ -1078,6 +1167,8 @@
       <w:r>
         <w:br w:type="page"/>
       </w:r>
+      <w:bookmarkStart w:id="0" w:name="_GoBack"/>
+      <w:bookmarkEnd w:id="0"/>
     </w:p>
     <w:p/>
     <w:p/>
@@ -1096,7 +1187,7 @@
       <w:pPr>
         <w:pStyle w:val="Titre1"/>
       </w:pPr>
-      <w:bookmarkStart w:id="0" w:name="_Toc476044825"/>
+      <w:bookmarkStart w:id="1" w:name="_Toc476905509"/>
       <w:r>
         <w:t xml:space="preserve">Contexte de la </w:t>
       </w:r>
@@ -1106,7 +1197,7 @@
       <w:r>
         <w:t> :</w:t>
       </w:r>
-      <w:bookmarkEnd w:id="0"/>
+      <w:bookmarkEnd w:id="1"/>
       <w:r>
         <w:t xml:space="preserve"> </w:t>
       </w:r>
@@ -1142,6 +1233,34 @@
           <w:rFonts w:ascii="Calibri" w:hAnsi="Calibri" w:cs="Calibri"/>
         </w:rPr>
       </w:pPr>
+    </w:p>
+    <w:p>
+      <w:pPr>
+        <w:pStyle w:val="Titre1"/>
+      </w:pPr>
+      <w:bookmarkStart w:id="2" w:name="_Toc476905510"/>
+      <w:r>
+        <w:t>Contexte du projet « </w:t>
+      </w:r>
+      <w:proofErr w:type="spellStart"/>
+      <w:r>
+        <w:t>Easy</w:t>
+      </w:r>
+      <w:proofErr w:type="spellEnd"/>
+      <w:r>
+        <w:t xml:space="preserve"> Cook »</w:t>
+      </w:r>
+      <w:bookmarkEnd w:id="2"/>
+    </w:p>
+    <w:p/>
+    <w:p>
+      <w:pPr>
+        <w:ind w:firstLine="708"/>
+        <w:jc w:val="both"/>
+        <w:rPr>
+          <w:rFonts w:ascii="Calibri" w:hAnsi="Calibri" w:cs="Calibri"/>
+        </w:rPr>
+      </w:pPr>
       <w:r>
         <w:t xml:space="preserve">Monsieur Lucien Sapin, directeur de la M2L (Maison des Ligues Lorraine) </w:t>
       </w:r>
@@ -1161,8 +1280,21 @@
         <w:t>e</w:t>
       </w:r>
       <w:r>
-        <w:t xml:space="preserve"> de Alexandre Normand, Erwan Fouillet ainsi que Marko Bosnjakovic</w:t>
-      </w:r>
+        <w:t xml:space="preserve"> de Alexandre Normand, Erwan </w:t>
+      </w:r>
+      <w:proofErr w:type="spellStart"/>
+      <w:r>
+        <w:t>Fouillet</w:t>
+      </w:r>
+      <w:proofErr w:type="spellEnd"/>
+      <w:r>
+        <w:t xml:space="preserve"> ainsi que Marko </w:t>
+      </w:r>
+      <w:proofErr w:type="spellStart"/>
+      <w:r>
+        <w:t>Bosnjakovic</w:t>
+      </w:r>
+      <w:proofErr w:type="spellEnd"/>
       <w:r>
         <w:t>,</w:t>
       </w:r>
@@ -1200,10 +1332,19 @@
         <w:t xml:space="preserve"> à la cantine de la Maison des Ligues.</w:t>
       </w:r>
       <w:r>
+        <w:t xml:space="preserve"> Nous avons donc l’idée de l’appeler « </w:t>
+      </w:r>
+      <w:proofErr w:type="spellStart"/>
+      <w:r>
+        <w:t>Easy</w:t>
+      </w:r>
+      <w:proofErr w:type="spellEnd"/>
+      <w:r>
+        <w:t xml:space="preserve"> Cook ».</w:t>
+      </w:r>
+      <w:r>
         <w:tab/>
       </w:r>
-      <w:bookmarkStart w:id="1" w:name="_GoBack"/>
-      <w:bookmarkEnd w:id="1"/>
     </w:p>
     <w:p/>
     <w:p>
@@ -1221,7 +1362,7 @@
       <w:pPr>
         <w:pStyle w:val="Titre1"/>
       </w:pPr>
-      <w:bookmarkStart w:id="2" w:name="_Toc476044826"/>
+      <w:bookmarkStart w:id="3" w:name="_Toc476905511"/>
       <w:r>
         <w:t>Description du s</w:t>
       </w:r>
@@ -1237,7 +1378,7 @@
       <w:r>
         <w:t> :</w:t>
       </w:r>
-      <w:bookmarkEnd w:id="2"/>
+      <w:bookmarkEnd w:id="3"/>
     </w:p>
     <w:p/>
     <w:p>
@@ -1347,11 +1488,11 @@
       <w:pPr>
         <w:pStyle w:val="Titre1"/>
       </w:pPr>
-      <w:bookmarkStart w:id="3" w:name="_Toc476044827"/>
+      <w:bookmarkStart w:id="4" w:name="_Toc476905512"/>
       <w:r>
         <w:t>Objectifs :</w:t>
       </w:r>
-      <w:bookmarkEnd w:id="3"/>
+      <w:bookmarkEnd w:id="4"/>
       <w:r>
         <w:t xml:space="preserve"> </w:t>
       </w:r>
@@ -1410,11 +1551,11 @@
       <w:pPr>
         <w:pStyle w:val="Titre1"/>
       </w:pPr>
-      <w:bookmarkStart w:id="4" w:name="_Toc476044828"/>
+      <w:bookmarkStart w:id="5" w:name="_Toc476905513"/>
       <w:r>
         <w:t>Besoins de l’application Web :</w:t>
       </w:r>
-      <w:bookmarkEnd w:id="4"/>
+      <w:bookmarkEnd w:id="5"/>
       <w:r>
         <w:t xml:space="preserve"> </w:t>
       </w:r>
@@ -1427,7 +1568,7 @@
           <w:b/>
         </w:rPr>
       </w:pPr>
-      <w:bookmarkStart w:id="5" w:name="_Toc476044829"/>
+      <w:bookmarkStart w:id="6" w:name="_Toc476905514"/>
       <w:r>
         <w:rPr>
           <w:b/>
@@ -1442,7 +1583,7 @@
         </w:rPr>
         <w:t>Utilisateur connecté :</w:t>
       </w:r>
-      <w:bookmarkEnd w:id="5"/>
+      <w:bookmarkEnd w:id="6"/>
     </w:p>
     <w:p>
       <w:pPr>
@@ -1500,7 +1641,7 @@
           <w:color w:val="auto"/>
         </w:rPr>
       </w:pPr>
-      <w:bookmarkStart w:id="6" w:name="_Toc476044830"/>
+      <w:bookmarkStart w:id="7" w:name="_Toc476905515"/>
       <w:r>
         <w:rPr>
           <w:b/>
@@ -1508,7 +1649,7 @@
         </w:rPr>
         <w:t>Compte Cuisinier Connecté :</w:t>
       </w:r>
-      <w:bookmarkEnd w:id="6"/>
+      <w:bookmarkEnd w:id="7"/>
       <w:r>
         <w:rPr>
           <w:b/>
@@ -1600,7 +1741,7 @@
           <w:color w:val="auto"/>
         </w:rPr>
       </w:pPr>
-      <w:bookmarkStart w:id="7" w:name="_Toc476044831"/>
+      <w:bookmarkStart w:id="8" w:name="_Toc476905516"/>
       <w:r>
         <w:rPr>
           <w:b/>
@@ -1622,7 +1763,7 @@
         </w:rPr>
         <w:t xml:space="preserve"> connecté :</w:t>
       </w:r>
-      <w:bookmarkEnd w:id="7"/>
+      <w:bookmarkEnd w:id="8"/>
       <w:r>
         <w:rPr>
           <w:b/>
@@ -1678,7 +1819,7 @@
           <w:color w:val="auto"/>
         </w:rPr>
       </w:pPr>
-      <w:bookmarkStart w:id="8" w:name="_Toc476044832"/>
+      <w:bookmarkStart w:id="9" w:name="_Toc476905517"/>
       <w:r>
         <w:rPr>
           <w:b/>
@@ -1686,7 +1827,7 @@
         </w:rPr>
         <w:t>Utilisateur déconnecté :</w:t>
       </w:r>
-      <w:bookmarkEnd w:id="8"/>
+      <w:bookmarkEnd w:id="9"/>
     </w:p>
     <w:p>
       <w:pPr>
@@ -1730,11 +1871,11 @@
       <w:pPr>
         <w:pStyle w:val="Titre1"/>
       </w:pPr>
-      <w:bookmarkStart w:id="9" w:name="_Toc476044833"/>
+      <w:bookmarkStart w:id="10" w:name="_Toc476905518"/>
       <w:r>
         <w:t>Charte graphique :</w:t>
       </w:r>
-      <w:bookmarkEnd w:id="9"/>
+      <w:bookmarkEnd w:id="10"/>
       <w:r>
         <w:t xml:space="preserve"> </w:t>
       </w:r>
@@ -1800,11 +1941,11 @@
       <w:pPr>
         <w:pStyle w:val="Titre1"/>
       </w:pPr>
-      <w:bookmarkStart w:id="10" w:name="_Toc476044834"/>
+      <w:bookmarkStart w:id="11" w:name="_Toc476905519"/>
       <w:r>
         <w:t>Délais de réalisation</w:t>
       </w:r>
-      <w:bookmarkEnd w:id="10"/>
+      <w:bookmarkEnd w:id="11"/>
       <w:r>
         <w:t> </w:t>
       </w:r>
@@ -2091,7 +2232,7 @@
                                   <w:rPr>
                                     <w:noProof/>
                                   </w:rPr>
-                                  <w:t>2</w:t>
+                                  <w:t>1</w:t>
                                 </w:r>
                                 <w:r>
                                   <w:fldChar w:fldCharType="end"/>
@@ -2141,7 +2282,7 @@
                             <w:rPr>
                               <w:noProof/>
                             </w:rPr>
-                            <w:t>2</w:t>
+                            <w:t>1</w:t>
                           </w:r>
                           <w:r>
                             <w:fldChar w:fldCharType="end"/>
@@ -2211,14 +2352,24 @@
       <w:pStyle w:val="En-tte"/>
     </w:pPr>
     <w:r>
-      <w:t>Cahier des Charges</w:t>
+      <w:t xml:space="preserve">Cahier des </w:t>
+    </w:r>
+    <w:r>
+      <w:t>Charges</w:t>
     </w:r>
     <w:r>
       <w:tab/>
     </w:r>
     <w:r>
       <w:tab/>
-      <w:t>Recettes de cuisine M2L</w:t>
+    </w:r>
+    <w:proofErr w:type="spellStart"/>
+    <w:r>
+      <w:t>Easy</w:t>
+    </w:r>
+    <w:proofErr w:type="spellEnd"/>
+    <w:r>
+      <w:t xml:space="preserve"> Cook</w:t>
     </w:r>
   </w:p>
 </w:hdr>
@@ -3612,7 +3763,7 @@
           <w:r>
             <w:rPr>
               <w:rFonts w:asciiTheme="majorHAnsi" w:eastAsiaTheme="majorEastAsia" w:hAnsiTheme="majorHAnsi" w:cstheme="majorBidi"/>
-              <w:color w:val="5B9BD5" w:themeColor="accent1"/>
+              <w:color w:val="4472C4" w:themeColor="accent1"/>
               <w:sz w:val="88"/>
               <w:szCs w:val="88"/>
             </w:rPr>
@@ -3643,7 +3794,7 @@
           </w:pPr>
           <w:r>
             <w:rPr>
-              <w:color w:val="2E74B5" w:themeColor="accent1" w:themeShade="BF"/>
+              <w:color w:val="2F5496" w:themeColor="accent1" w:themeShade="BF"/>
               <w:sz w:val="24"/>
               <w:szCs w:val="24"/>
             </w:rPr>
@@ -3674,7 +3825,7 @@
           </w:pPr>
           <w:r>
             <w:rPr>
-              <w:color w:val="5B9BD5" w:themeColor="accent1"/>
+              <w:color w:val="4472C4" w:themeColor="accent1"/>
               <w:sz w:val="28"/>
               <w:szCs w:val="28"/>
             </w:rPr>
@@ -3701,7 +3852,7 @@
     <w:charset w:val="00"/>
     <w:family w:val="roman"/>
     <w:pitch w:val="variable"/>
-    <w:sig w:usb0="E0002EFF" w:usb1="C000785B" w:usb2="00000009" w:usb3="00000000" w:csb0="000001FF" w:csb1="00000000"/>
+    <w:sig w:usb0="20002A87" w:usb1="80000000" w:usb2="00000008" w:usb3="00000000" w:csb0="000001FF" w:csb1="00000000"/>
   </w:font>
   <w:font w:name="Courier New">
     <w:panose1 w:val="02070309020205020404"/>
@@ -3722,14 +3873,14 @@
     <w:charset w:val="00"/>
     <w:family w:val="swiss"/>
     <w:pitch w:val="variable"/>
-    <w:sig w:usb0="E0002AFF" w:usb1="C000247B" w:usb2="00000009" w:usb3="00000000" w:csb0="000001FF" w:csb1="00000000"/>
+    <w:sig w:usb0="A0002AEF" w:usb1="4000207B" w:usb2="00000000" w:usb3="00000000" w:csb0="000001FF" w:csb1="00000000"/>
   </w:font>
   <w:font w:name="Calibri Light">
     <w:panose1 w:val="020F0302020204030204"/>
     <w:charset w:val="00"/>
     <w:family w:val="swiss"/>
     <w:pitch w:val="variable"/>
-    <w:sig w:usb0="E0002AFF" w:usb1="C000247B" w:usb2="00000009" w:usb3="00000000" w:csb0="000001FF" w:csb1="00000000"/>
+    <w:sig w:usb0="A0002AEF" w:usb1="4000207B" w:usb2="00000000" w:usb3="00000000" w:csb0="000001FF" w:csb1="00000000"/>
   </w:font>
 </w:fonts>
 </file>
@@ -3755,6 +3906,7 @@
     <w:rsid w:val="00385E6F"/>
     <w:rsid w:val="006B524F"/>
     <w:rsid w:val="00842D07"/>
+    <w:rsid w:val="00F002F2"/>
   </w:rsids>
   <m:mathPr>
     <m:mathFont m:val="Cambria Math"/>
@@ -4501,7 +4653,7 @@
 </file>
 
 <file path=customXml/itemProps1.xml><?xml version="1.0" encoding="utf-8"?>
-<ds:datastoreItem xmlns:ds="http://schemas.openxmlformats.org/officeDocument/2006/customXml" ds:itemID="{53298230-DF85-4323-BD06-FB8A35CB5A85}">
+<ds:datastoreItem xmlns:ds="http://schemas.openxmlformats.org/officeDocument/2006/customXml" ds:itemID="{82CD8624-61A2-4202-8BA7-FFD7C11631CD}">
   <ds:schemaRefs>
     <ds:schemaRef ds:uri="http://schemas.openxmlformats.org/officeDocument/2006/bibliography"/>
   </ds:schemaRefs>

</xml_diff>

<commit_message>
Finalisation du projet easy cook
</commit_message>
<xml_diff>
--- a/Documentation/cahier des charges - easy cook.docx
+++ b/Documentation/cahier des charges - easy cook.docx
@@ -201,36 +201,8 @@
                         <w:sz w:val="28"/>
                         <w:szCs w:val="28"/>
                       </w:rPr>
-                      <w:t xml:space="preserve">Alexandre Normand – Erwan </w:t>
+                      <w:t>Alexandre Normand – Erwan Fouillet – Marko Bosnjakovic</w:t>
                     </w:r>
-                    <w:proofErr w:type="spellStart"/>
-                    <w:r>
-                      <w:rPr>
-                        <w:color w:val="5B9BD5" w:themeColor="accent1"/>
-                        <w:sz w:val="28"/>
-                        <w:szCs w:val="28"/>
-                      </w:rPr>
-                      <w:t>Fouillet</w:t>
-                    </w:r>
-                    <w:proofErr w:type="spellEnd"/>
-                    <w:r>
-                      <w:rPr>
-                        <w:color w:val="5B9BD5" w:themeColor="accent1"/>
-                        <w:sz w:val="28"/>
-                        <w:szCs w:val="28"/>
-                      </w:rPr>
-                      <w:t xml:space="preserve"> – Marko </w:t>
-                    </w:r>
-                    <w:proofErr w:type="spellStart"/>
-                    <w:r>
-                      <w:rPr>
-                        <w:color w:val="5B9BD5" w:themeColor="accent1"/>
-                        <w:sz w:val="28"/>
-                        <w:szCs w:val="28"/>
-                      </w:rPr>
-                      <w:t>Bosnjakovic</w:t>
-                    </w:r>
-                    <w:proofErr w:type="spellEnd"/>
                   </w:p>
                 </w:sdtContent>
               </w:sdt>
@@ -1167,8 +1139,6 @@
       <w:r>
         <w:br w:type="page"/>
       </w:r>
-      <w:bookmarkStart w:id="0" w:name="_GoBack"/>
-      <w:bookmarkEnd w:id="0"/>
     </w:p>
     <w:p/>
     <w:p/>
@@ -1187,7 +1157,7 @@
       <w:pPr>
         <w:pStyle w:val="Titre1"/>
       </w:pPr>
-      <w:bookmarkStart w:id="1" w:name="_Toc476905509"/>
+      <w:bookmarkStart w:id="0" w:name="_Toc476905509"/>
       <w:r>
         <w:t xml:space="preserve">Contexte de la </w:t>
       </w:r>
@@ -1197,7 +1167,7 @@
       <w:r>
         <w:t> :</w:t>
       </w:r>
-      <w:bookmarkEnd w:id="1"/>
+      <w:bookmarkEnd w:id="0"/>
       <w:r>
         <w:t xml:space="preserve"> </w:t>
       </w:r>
@@ -1238,19 +1208,11 @@
       <w:pPr>
         <w:pStyle w:val="Titre1"/>
       </w:pPr>
-      <w:bookmarkStart w:id="2" w:name="_Toc476905510"/>
-      <w:r>
-        <w:t>Contexte du projet « </w:t>
-      </w:r>
-      <w:proofErr w:type="spellStart"/>
-      <w:r>
-        <w:t>Easy</w:t>
-      </w:r>
-      <w:proofErr w:type="spellEnd"/>
-      <w:r>
-        <w:t xml:space="preserve"> Cook »</w:t>
-      </w:r>
-      <w:bookmarkEnd w:id="2"/>
+      <w:bookmarkStart w:id="1" w:name="_Toc476905510"/>
+      <w:r>
+        <w:t>Contexte du projet « Easy Cook »</w:t>
+      </w:r>
+      <w:bookmarkEnd w:id="1"/>
     </w:p>
     <w:p/>
     <w:p>
@@ -1280,21 +1242,8 @@
         <w:t>e</w:t>
       </w:r>
       <w:r>
-        <w:t xml:space="preserve"> de Alexandre Normand, Erwan </w:t>
-      </w:r>
-      <w:proofErr w:type="spellStart"/>
-      <w:r>
-        <w:t>Fouillet</w:t>
-      </w:r>
-      <w:proofErr w:type="spellEnd"/>
-      <w:r>
-        <w:t xml:space="preserve"> ainsi que Marko </w:t>
-      </w:r>
-      <w:proofErr w:type="spellStart"/>
-      <w:r>
-        <w:t>Bosnjakovic</w:t>
-      </w:r>
-      <w:proofErr w:type="spellEnd"/>
+        <w:t xml:space="preserve"> de Alexandre Normand, Erwan Fouillet ainsi que Marko Bosnjakovic</w:t>
+      </w:r>
       <w:r>
         <w:t>,</w:t>
       </w:r>
@@ -1332,19 +1281,13 @@
         <w:t xml:space="preserve"> à la cantine de la Maison des Ligues.</w:t>
       </w:r>
       <w:r>
-        <w:t xml:space="preserve"> Nous avons donc l’idée de l’appeler « </w:t>
-      </w:r>
-      <w:proofErr w:type="spellStart"/>
-      <w:r>
-        <w:t>Easy</w:t>
-      </w:r>
-      <w:proofErr w:type="spellEnd"/>
-      <w:r>
-        <w:t xml:space="preserve"> Cook ».</w:t>
-      </w:r>
-      <w:r>
-        <w:tab/>
-      </w:r>
+        <w:t xml:space="preserve"> Nous avons donc l’</w:t>
+      </w:r>
+      <w:r>
+        <w:t>idée de l’appeler « Easy Cook ».</w:t>
+      </w:r>
+      <w:bookmarkStart w:id="2" w:name="_GoBack"/>
+      <w:bookmarkEnd w:id="2"/>
     </w:p>
     <w:p/>
     <w:p>
@@ -1647,7 +1590,14 @@
           <w:b/>
           <w:color w:val="auto"/>
         </w:rPr>
-        <w:t>Compte Cuisinier Connecté :</w:t>
+        <w:t>Compte Cuisinier c</w:t>
+      </w:r>
+      <w:r>
+        <w:rPr>
+          <w:b/>
+          <w:color w:val="auto"/>
+        </w:rPr>
+        <w:t>onnecté :</w:t>
       </w:r>
       <w:bookmarkEnd w:id="7"/>
       <w:r>
@@ -2232,7 +2182,7 @@
                                   <w:rPr>
                                     <w:noProof/>
                                   </w:rPr>
-                                  <w:t>1</w:t>
+                                  <w:t>2</w:t>
                                 </w:r>
                                 <w:r>
                                   <w:fldChar w:fldCharType="end"/>
@@ -2282,7 +2232,7 @@
                             <w:rPr>
                               <w:noProof/>
                             </w:rPr>
-                            <w:t>1</w:t>
+                            <w:t>2</w:t>
                           </w:r>
                           <w:r>
                             <w:fldChar w:fldCharType="end"/>
@@ -2362,14 +2312,7 @@
     </w:r>
     <w:r>
       <w:tab/>
-    </w:r>
-    <w:proofErr w:type="spellStart"/>
-    <w:r>
-      <w:t>Easy</w:t>
-    </w:r>
-    <w:proofErr w:type="spellEnd"/>
-    <w:r>
-      <w:t xml:space="preserve"> Cook</w:t>
+      <w:t>Easy Cook</w:t>
     </w:r>
   </w:p>
 </w:hdr>
@@ -3852,7 +3795,7 @@
     <w:charset w:val="00"/>
     <w:family w:val="roman"/>
     <w:pitch w:val="variable"/>
-    <w:sig w:usb0="20002A87" w:usb1="80000000" w:usb2="00000008" w:usb3="00000000" w:csb0="000001FF" w:csb1="00000000"/>
+    <w:sig w:usb0="E0002AFF" w:usb1="C0007843" w:usb2="00000009" w:usb3="00000000" w:csb0="000001FF" w:csb1="00000000"/>
   </w:font>
   <w:font w:name="Courier New">
     <w:panose1 w:val="02070309020205020404"/>
@@ -3873,7 +3816,7 @@
     <w:charset w:val="00"/>
     <w:family w:val="swiss"/>
     <w:pitch w:val="variable"/>
-    <w:sig w:usb0="A0002AEF" w:usb1="4000207B" w:usb2="00000000" w:usb3="00000000" w:csb0="000001FF" w:csb1="00000000"/>
+    <w:sig w:usb0="E0002AFF" w:usb1="4000ACFF" w:usb2="00000001" w:usb3="00000000" w:csb0="000001FF" w:csb1="00000000"/>
   </w:font>
   <w:font w:name="Calibri Light">
     <w:panose1 w:val="020F0302020204030204"/>
@@ -3904,6 +3847,7 @@
     <w:rsid w:val="00017708"/>
     <w:rsid w:val="002D2441"/>
     <w:rsid w:val="00385E6F"/>
+    <w:rsid w:val="00627953"/>
     <w:rsid w:val="006B524F"/>
     <w:rsid w:val="00842D07"/>
     <w:rsid w:val="00F002F2"/>
@@ -4653,7 +4597,7 @@
 </file>
 
 <file path=customXml/itemProps1.xml><?xml version="1.0" encoding="utf-8"?>
-<ds:datastoreItem xmlns:ds="http://schemas.openxmlformats.org/officeDocument/2006/customXml" ds:itemID="{82CD8624-61A2-4202-8BA7-FFD7C11631CD}">
+<ds:datastoreItem xmlns:ds="http://schemas.openxmlformats.org/officeDocument/2006/customXml" ds:itemID="{554B78C6-4A4A-4C8F-82FD-133EDAC972FA}">
   <ds:schemaRefs>
     <ds:schemaRef ds:uri="http://schemas.openxmlformats.org/officeDocument/2006/bibliography"/>
   </ds:schemaRefs>

</xml_diff>